<commit_message>
maj28 ( ajout tp api js)
</commit_message>
<xml_diff>
--- a/Ressource.docx
+++ b/Ressource.docx
@@ -5,167 +5,460 @@
     <w:p>
       <w:pPr>
         <w:rPr>
+          <w:b/>
+          <w:bCs/>
+        </w:rPr>
+      </w:pPr>
+      <w:r>
+        <w:rPr>
+          <w:b/>
+          <w:bCs/>
+        </w:rPr>
+        <w:t xml:space="preserve">I - </w:t>
+      </w:r>
+      <w:r>
+        <w:rPr>
+          <w:b/>
+          <w:bCs/>
+        </w:rPr>
+        <w:t xml:space="preserve">1 - </w:t>
+      </w:r>
+      <w:r>
+        <w:rPr>
+          <w:b/>
+          <w:bCs/>
+        </w:rPr>
+        <w:t xml:space="preserve">Créer un répertoire sur </w:t>
+      </w:r>
+      <w:proofErr w:type="spellStart"/>
+      <w:r>
+        <w:rPr>
+          <w:b/>
+          <w:bCs/>
+        </w:rPr>
+        <w:t>github</w:t>
+      </w:r>
+      <w:proofErr w:type="spellEnd"/>
+      <w:r>
+        <w:rPr>
+          <w:b/>
+          <w:bCs/>
+        </w:rPr>
+        <w:t xml:space="preserve"> </w:t>
+      </w:r>
+    </w:p>
+    <w:p>
+      <w:pPr>
+        <w:rPr>
           <w:sz w:val="32"/>
           <w:szCs w:val="32"/>
         </w:rPr>
       </w:pPr>
-      <w:r>
-        <w:rPr>
-          <w:sz w:val="32"/>
-          <w:szCs w:val="32"/>
-        </w:rPr>
-        <w:t xml:space="preserve">COMMANDE pour commit et synchro en passant par le </w:t>
+    </w:p>
+    <w:p>
+      <w:pPr>
+        <w:rPr>
+          <w:b/>
+          <w:bCs/>
+        </w:rPr>
+      </w:pPr>
+      <w:r>
+        <w:rPr>
+          <w:b/>
+          <w:bCs/>
+        </w:rPr>
+        <w:t>2</w:t>
+      </w:r>
+      <w:r>
+        <w:rPr>
+          <w:b/>
+          <w:bCs/>
+        </w:rPr>
+        <w:t xml:space="preserve"> - </w:t>
+      </w:r>
+      <w:r>
+        <w:rPr>
+          <w:b/>
+          <w:bCs/>
+        </w:rPr>
+        <w:t xml:space="preserve">Ouvrir le </w:t>
       </w:r>
       <w:proofErr w:type="spellStart"/>
       <w:r>
         <w:rPr>
-          <w:sz w:val="32"/>
-          <w:szCs w:val="32"/>
+          <w:b/>
+          <w:bCs/>
         </w:rPr>
         <w:t>bash</w:t>
       </w:r>
       <w:proofErr w:type="spellEnd"/>
       <w:r>
         <w:rPr>
-          <w:sz w:val="32"/>
-          <w:szCs w:val="32"/>
+          <w:b/>
+          <w:bCs/>
+        </w:rPr>
+        <w:t xml:space="preserve"> directement dans : ( </w:t>
+      </w:r>
+      <w:proofErr w:type="spellStart"/>
+      <w:r>
+        <w:rPr>
+          <w:b/>
+          <w:bCs/>
+        </w:rPr>
+        <w:t>la</w:t>
+      </w:r>
+      <w:proofErr w:type="spellEnd"/>
+      <w:r>
+        <w:rPr>
+          <w:b/>
+          <w:bCs/>
+        </w:rPr>
+        <w:t xml:space="preserve"> ou il y a le .git )</w:t>
+      </w:r>
+    </w:p>
+    <w:p>
+      <w:r>
+        <w:rPr>
+          <w:highlight w:val="yellow"/>
+        </w:rPr>
+        <w:t xml:space="preserve">Ex : </w:t>
+      </w:r>
+      <w:r>
+        <w:rPr>
+          <w:highlight w:val="yellow"/>
+        </w:rPr>
+        <w:t>C:\wamp64\www\PROJET-SIO-2A\2024-SIO-AT-Joan-Perrey-Prato</w:t>
+      </w:r>
+    </w:p>
+    <w:p>
+      <w:r>
+        <w:br/>
+      </w:r>
+      <w:r>
+        <w:rPr>
+          <w:b/>
+          <w:bCs/>
+          <w:color w:val="FF0000"/>
+        </w:rPr>
+        <w:t xml:space="preserve">( </w:t>
+      </w:r>
+      <w:r>
+        <w:rPr>
+          <w:b/>
+          <w:bCs/>
+          <w:color w:val="FF0000"/>
+        </w:rPr>
+        <w:t>2</w:t>
+      </w:r>
+      <w:r>
+        <w:rPr>
+          <w:b/>
+          <w:bCs/>
+          <w:color w:val="FF0000"/>
+        </w:rPr>
+        <w:t xml:space="preserve">a - </w:t>
+      </w:r>
+      <w:r>
+        <w:rPr>
+          <w:b/>
+          <w:bCs/>
+          <w:color w:val="FF0000"/>
+        </w:rPr>
+        <w:t xml:space="preserve">si il n’est pas rentrer tout seul  </w:t>
+      </w:r>
+      <w:r>
+        <w:rPr>
+          <w:b/>
+          <w:bCs/>
+        </w:rPr>
+        <w:t>rentrer dans le projet :</w:t>
+      </w:r>
+      <w:r>
+        <w:rPr>
+          <w:b/>
+          <w:bCs/>
+        </w:rPr>
+        <w:t xml:space="preserve"> )</w:t>
+      </w:r>
+      <w:r>
+        <w:br/>
+      </w:r>
+      <w:r>
+        <w:rPr>
+          <w:highlight w:val="yellow"/>
+        </w:rPr>
+        <w:t>Ex : c</w:t>
+      </w:r>
+      <w:r>
+        <w:rPr>
+          <w:highlight w:val="yellow"/>
+        </w:rPr>
+        <w:t>d 2024-SIO-AT-Joan-Perrey-Prato/</w:t>
+      </w:r>
+    </w:p>
+    <w:p/>
+    <w:p>
+      <w:pPr>
+        <w:rPr>
+          <w:b/>
+          <w:bCs/>
+        </w:rPr>
+      </w:pPr>
+      <w:r>
+        <w:rPr>
+          <w:b/>
+          <w:bCs/>
+        </w:rPr>
+        <w:t xml:space="preserve">3 - Puis, lié au </w:t>
+      </w:r>
+      <w:proofErr w:type="spellStart"/>
+      <w:r>
+        <w:rPr>
+          <w:b/>
+          <w:bCs/>
+        </w:rPr>
+        <w:t>repertoire</w:t>
+      </w:r>
+      <w:proofErr w:type="spellEnd"/>
+      <w:r>
+        <w:rPr>
+          <w:b/>
+          <w:bCs/>
         </w:rPr>
         <w:t> :</w:t>
       </w:r>
-      <w:r>
-        <w:rPr>
-          <w:sz w:val="32"/>
-          <w:szCs w:val="32"/>
-        </w:rPr>
+    </w:p>
+    <w:p>
+      <w:r>
+        <w:rPr>
+          <w:highlight w:val="yellow"/>
+        </w:rPr>
+        <w:t>git init</w:t>
+      </w:r>
+    </w:p>
+    <w:p>
+      <w:pPr>
+        <w:rPr>
+          <w:highlight w:val="yellow"/>
+          <w:lang w:val="en-US"/>
+        </w:rPr>
+      </w:pPr>
+      <w:r>
+        <w:rPr>
+          <w:highlight w:val="yellow"/>
+          <w:lang w:val="en-US"/>
+        </w:rPr>
+        <w:t>git branch -M main</w:t>
+      </w:r>
+    </w:p>
+    <w:p>
+      <w:pPr>
+        <w:rPr>
+          <w:highlight w:val="yellow"/>
+          <w:lang w:val="en-US"/>
+        </w:rPr>
+      </w:pPr>
+      <w:r>
+        <w:rPr>
+          <w:highlight w:val="yellow"/>
+          <w:lang w:val="en-US"/>
+        </w:rPr>
+        <w:t>git remote add origin git@github.com:LuXy0zzz/</w:t>
+      </w:r>
+      <w:proofErr w:type="spellStart"/>
+      <w:r>
+        <w:rPr>
+          <w:highlight w:val="yellow"/>
+          <w:lang w:val="en-US"/>
+        </w:rPr>
+        <w:t>NOM_DeVotre_Repertoire.git</w:t>
+      </w:r>
+      <w:proofErr w:type="spellEnd"/>
+    </w:p>
+    <w:p>
+      <w:pPr>
+        <w:rPr>
+          <w:lang w:val="en-US"/>
+        </w:rPr>
+      </w:pPr>
+    </w:p>
+    <w:p>
+      <w:pPr>
+        <w:rPr>
+          <w:b/>
+          <w:bCs/>
+          <w:color w:val="4EA72E" w:themeColor="accent6"/>
+        </w:rPr>
+      </w:pPr>
+      <w:r>
+        <w:rPr>
+          <w:b/>
+          <w:bCs/>
+          <w:color w:val="4EA72E" w:themeColor="accent6"/>
+        </w:rPr>
+        <w:t xml:space="preserve">Faire les mises ajour par le </w:t>
+      </w:r>
+      <w:proofErr w:type="spellStart"/>
+      <w:r>
+        <w:rPr>
+          <w:b/>
+          <w:bCs/>
+          <w:color w:val="4EA72E" w:themeColor="accent6"/>
+        </w:rPr>
+        <w:t>bash</w:t>
+      </w:r>
+      <w:proofErr w:type="spellEnd"/>
+      <w:r>
+        <w:rPr>
+          <w:b/>
+          <w:bCs/>
+          <w:color w:val="4EA72E" w:themeColor="accent6"/>
+        </w:rPr>
+        <w:t> :</w:t>
+      </w:r>
+    </w:p>
+    <w:p>
+      <w:pPr>
+        <w:rPr>
+          <w:b/>
+          <w:bCs/>
+        </w:rPr>
+      </w:pPr>
+      <w:r>
+        <w:rPr>
+          <w:b/>
+          <w:bCs/>
+        </w:rPr>
+        <w:t xml:space="preserve">1 - </w:t>
+      </w:r>
+      <w:r>
+        <w:rPr>
+          <w:b/>
+          <w:bCs/>
+        </w:rPr>
+        <w:t>F</w:t>
+      </w:r>
+      <w:r>
+        <w:rPr>
+          <w:b/>
+          <w:bCs/>
+        </w:rPr>
+        <w:t xml:space="preserve">aire le </w:t>
+      </w:r>
+      <w:proofErr w:type="spellStart"/>
+      <w:r>
+        <w:rPr>
+          <w:b/>
+          <w:bCs/>
+        </w:rPr>
+        <w:t>adding</w:t>
+      </w:r>
+      <w:proofErr w:type="spellEnd"/>
+      <w:r>
+        <w:rPr>
+          <w:b/>
+          <w:bCs/>
+        </w:rPr>
+        <w:t xml:space="preserve"> ( pour </w:t>
+      </w:r>
+      <w:proofErr w:type="spellStart"/>
+      <w:r>
+        <w:rPr>
+          <w:b/>
+          <w:bCs/>
+        </w:rPr>
+        <w:t>add</w:t>
+      </w:r>
+      <w:proofErr w:type="spellEnd"/>
+      <w:r>
+        <w:rPr>
+          <w:b/>
+          <w:bCs/>
+        </w:rPr>
+        <w:t xml:space="preserve"> les nouveaux fichier ( temporaire, …))</w:t>
+      </w:r>
+      <w:r>
+        <w:rPr>
+          <w:b/>
+          <w:bCs/>
+        </w:rPr>
+        <w:t> :</w:t>
+      </w:r>
+    </w:p>
+    <w:p>
+      <w:r>
+        <w:t> </w:t>
+      </w:r>
+      <w:r>
+        <w:rPr>
+          <w:highlight w:val="yellow"/>
+        </w:rPr>
+        <w:t xml:space="preserve">git </w:t>
+      </w:r>
+      <w:proofErr w:type="spellStart"/>
+      <w:r>
+        <w:rPr>
+          <w:highlight w:val="yellow"/>
+        </w:rPr>
+        <w:t>add</w:t>
+      </w:r>
+      <w:proofErr w:type="spellEnd"/>
+      <w:r>
+        <w:rPr>
+          <w:highlight w:val="yellow"/>
+        </w:rPr>
+        <w:t xml:space="preserve"> .</w:t>
+      </w:r>
+      <w:r>
+        <w:t xml:space="preserve"> </w:t>
+      </w:r>
+    </w:p>
+    <w:p/>
+    <w:p>
+      <w:r>
+        <w:rPr>
+          <w:b/>
+          <w:bCs/>
+        </w:rPr>
+        <w:t xml:space="preserve"> </w:t>
+      </w:r>
+      <w:r>
+        <w:rPr>
+          <w:b/>
+          <w:bCs/>
+        </w:rPr>
+        <w:t xml:space="preserve">2 - </w:t>
+      </w:r>
+      <w:r>
+        <w:rPr>
+          <w:b/>
+          <w:bCs/>
+        </w:rPr>
+        <w:t>Puis faire le commit :</w:t>
+      </w:r>
+      <w:r>
+        <w:t xml:space="preserve"> </w:t>
+      </w:r>
+      <w:r>
         <w:br/>
       </w:r>
-    </w:p>
-    <w:p>
-      <w:pPr>
-        <w:rPr>
-          <w:b/>
-          <w:bCs/>
-        </w:rPr>
-      </w:pPr>
-      <w:r>
-        <w:rPr>
-          <w:b/>
-          <w:bCs/>
-        </w:rPr>
-        <w:t xml:space="preserve">1 - </w:t>
-      </w:r>
-      <w:r>
-        <w:rPr>
-          <w:b/>
-          <w:bCs/>
-        </w:rPr>
-        <w:t xml:space="preserve">Ouvrir le </w:t>
-      </w:r>
-      <w:proofErr w:type="spellStart"/>
-      <w:r>
-        <w:rPr>
-          <w:b/>
-          <w:bCs/>
-        </w:rPr>
-        <w:t>bash</w:t>
-      </w:r>
-      <w:proofErr w:type="spellEnd"/>
-      <w:r>
-        <w:rPr>
-          <w:b/>
-          <w:bCs/>
-        </w:rPr>
-        <w:t xml:space="preserve"> directement dans : </w:t>
-      </w:r>
-      <w:proofErr w:type="gramStart"/>
-      <w:r>
-        <w:rPr>
-          <w:b/>
-          <w:bCs/>
-        </w:rPr>
-        <w:t xml:space="preserve">( </w:t>
-      </w:r>
-      <w:proofErr w:type="spellStart"/>
-      <w:r>
-        <w:rPr>
-          <w:b/>
-          <w:bCs/>
-        </w:rPr>
-        <w:t>la</w:t>
-      </w:r>
-      <w:proofErr w:type="spellEnd"/>
-      <w:proofErr w:type="gramEnd"/>
-      <w:r>
-        <w:rPr>
-          <w:b/>
-          <w:bCs/>
-        </w:rPr>
-        <w:t xml:space="preserve"> ou il y a le .git )</w:t>
-      </w:r>
-    </w:p>
-    <w:p>
-      <w:r>
-        <w:t xml:space="preserve"> </w:t>
-      </w:r>
       <w:r>
         <w:rPr>
           <w:highlight w:val="yellow"/>
         </w:rPr>
-        <w:t>C:\wamp64\www\PROJET-SIO-2A\2024-SIO-AT-Joan-Perrey-Prato</w:t>
-      </w:r>
-    </w:p>
-    <w:p>
-      <w:r>
-        <w:br/>
-      </w:r>
-      <w:r>
-        <w:rPr>
-          <w:b/>
-          <w:bCs/>
-          <w:color w:val="FF0000"/>
-        </w:rPr>
-        <w:t xml:space="preserve">1a - </w:t>
-      </w:r>
-      <w:r>
-        <w:rPr>
-          <w:b/>
-          <w:bCs/>
-          <w:color w:val="FF0000"/>
-        </w:rPr>
-        <w:t xml:space="preserve">si il n’est pas rentrer tout </w:t>
-      </w:r>
-      <w:proofErr w:type="gramStart"/>
-      <w:r>
-        <w:rPr>
-          <w:b/>
-          <w:bCs/>
-          <w:color w:val="FF0000"/>
-        </w:rPr>
-        <w:t xml:space="preserve">seul  </w:t>
-      </w:r>
-      <w:r>
-        <w:rPr>
-          <w:b/>
-          <w:bCs/>
-        </w:rPr>
-        <w:t>rentrer</w:t>
-      </w:r>
-      <w:proofErr w:type="gramEnd"/>
-      <w:r>
-        <w:rPr>
-          <w:b/>
-          <w:bCs/>
-        </w:rPr>
-        <w:t xml:space="preserve"> dans le projet :</w:t>
-      </w:r>
-      <w:r>
-        <w:br/>
+        <w:t>git commit -m "maj</w:t>
       </w:r>
       <w:r>
         <w:rPr>
           <w:highlight w:val="yellow"/>
         </w:rPr>
-        <w:t>cd 2024-SIO-AT-Joan-Perrey-Prato/</w:t>
+        <w:t>1</w:t>
+      </w:r>
+      <w:r>
+        <w:rPr>
+          <w:highlight w:val="yellow"/>
+        </w:rPr>
+        <w:t>"</w:t>
       </w:r>
     </w:p>
     <w:p/>
@@ -176,198 +469,40 @@
           <w:bCs/>
         </w:rPr>
       </w:pPr>
-      <w:proofErr w:type="gramStart"/>
-      <w:r>
-        <w:rPr>
-          <w:b/>
-          <w:bCs/>
-        </w:rPr>
-        <w:t xml:space="preserve">2 </w:t>
-      </w:r>
-      <w:r>
-        <w:rPr>
-          <w:b/>
-          <w:bCs/>
-        </w:rPr>
-        <w:t xml:space="preserve"> </w:t>
-      </w:r>
-      <w:r>
-        <w:rPr>
-          <w:b/>
-          <w:bCs/>
-        </w:rPr>
-        <w:t>Puis</w:t>
-      </w:r>
-      <w:proofErr w:type="gramEnd"/>
-      <w:r>
-        <w:rPr>
-          <w:b/>
-          <w:bCs/>
-        </w:rPr>
-        <w:t xml:space="preserve"> faire le </w:t>
-      </w:r>
-      <w:proofErr w:type="spellStart"/>
-      <w:r>
-        <w:rPr>
-          <w:b/>
-          <w:bCs/>
-        </w:rPr>
-        <w:t>adding</w:t>
-      </w:r>
-      <w:proofErr w:type="spellEnd"/>
-      <w:r>
-        <w:rPr>
-          <w:b/>
-          <w:bCs/>
-        </w:rPr>
-        <w:t xml:space="preserve"> ( pour </w:t>
-      </w:r>
-      <w:proofErr w:type="spellStart"/>
-      <w:r>
-        <w:rPr>
-          <w:b/>
-          <w:bCs/>
-        </w:rPr>
-        <w:t>add</w:t>
-      </w:r>
-      <w:proofErr w:type="spellEnd"/>
-      <w:r>
-        <w:rPr>
-          <w:b/>
-          <w:bCs/>
-        </w:rPr>
-        <w:t xml:space="preserve"> les nouveaux fichier ( temporaire, …))</w:t>
-      </w:r>
-      <w:r>
-        <w:rPr>
-          <w:b/>
-          <w:bCs/>
-        </w:rPr>
-        <w:t> :</w:t>
-      </w:r>
-    </w:p>
-    <w:p>
-      <w:r>
-        <w:t> </w:t>
-      </w:r>
-      <w:proofErr w:type="gramStart"/>
+      <w:r>
+        <w:rPr>
+          <w:b/>
+          <w:bCs/>
+        </w:rPr>
+        <w:t>3</w:t>
+      </w:r>
+      <w:r>
+        <w:rPr>
+          <w:b/>
+          <w:bCs/>
+        </w:rPr>
+        <w:t xml:space="preserve"> - </w:t>
+      </w:r>
+      <w:r>
+        <w:rPr>
+          <w:b/>
+          <w:bCs/>
+        </w:rPr>
+        <w:t>Pour synchro :</w:t>
+      </w:r>
+    </w:p>
+    <w:p>
       <w:r>
         <w:rPr>
           <w:highlight w:val="yellow"/>
         </w:rPr>
-        <w:t>git</w:t>
-      </w:r>
-      <w:proofErr w:type="gramEnd"/>
+        <w:t>g</w:t>
+      </w:r>
       <w:r>
         <w:rPr>
           <w:highlight w:val="yellow"/>
         </w:rPr>
-        <w:t xml:space="preserve"> </w:t>
-      </w:r>
-      <w:proofErr w:type="spellStart"/>
-      <w:r>
-        <w:rPr>
-          <w:highlight w:val="yellow"/>
-        </w:rPr>
-        <w:t>add</w:t>
-      </w:r>
-      <w:proofErr w:type="spellEnd"/>
-      <w:r>
-        <w:rPr>
-          <w:highlight w:val="yellow"/>
-        </w:rPr>
-        <w:t xml:space="preserve"> .</w:t>
-      </w:r>
-      <w:r>
-        <w:t xml:space="preserve"> </w:t>
-      </w:r>
-    </w:p>
-    <w:p/>
-    <w:p>
-      <w:r>
-        <w:rPr>
-          <w:b/>
-          <w:bCs/>
-        </w:rPr>
-        <w:t>3</w:t>
-      </w:r>
-      <w:r>
-        <w:rPr>
-          <w:b/>
-          <w:bCs/>
-        </w:rPr>
-        <w:t xml:space="preserve"> - </w:t>
-      </w:r>
-      <w:r>
-        <w:rPr>
-          <w:b/>
-          <w:bCs/>
-        </w:rPr>
-        <w:t>Puis faire le commit :</w:t>
-      </w:r>
-      <w:r>
-        <w:t xml:space="preserve"> </w:t>
-      </w:r>
-      <w:r>
-        <w:br/>
-      </w:r>
-      <w:r>
-        <w:rPr>
-          <w:highlight w:val="yellow"/>
-        </w:rPr>
-        <w:t>git commit -m "maj9"</w:t>
-      </w:r>
-    </w:p>
-    <w:p/>
-    <w:p>
-      <w:pPr>
-        <w:rPr>
-          <w:b/>
-          <w:bCs/>
-        </w:rPr>
-      </w:pPr>
-      <w:r>
-        <w:rPr>
-          <w:b/>
-          <w:bCs/>
-        </w:rPr>
-        <w:t>4</w:t>
-      </w:r>
-      <w:r>
-        <w:rPr>
-          <w:b/>
-          <w:bCs/>
-        </w:rPr>
-        <w:t xml:space="preserve"> - </w:t>
-      </w:r>
-      <w:r>
-        <w:rPr>
-          <w:b/>
-          <w:bCs/>
-        </w:rPr>
-        <w:t>Pour synchro :</w:t>
-      </w:r>
-    </w:p>
-    <w:p>
-      <w:proofErr w:type="gramStart"/>
-      <w:r>
-        <w:rPr>
-          <w:highlight w:val="yellow"/>
-        </w:rPr>
-        <w:t>g</w:t>
-      </w:r>
-      <w:r>
-        <w:rPr>
-          <w:highlight w:val="yellow"/>
-        </w:rPr>
-        <w:t>it</w:t>
-      </w:r>
-      <w:proofErr w:type="gramEnd"/>
-      <w:r>
-        <w:rPr>
-          <w:highlight w:val="yellow"/>
-        </w:rPr>
-        <w:t xml:space="preserve"> push</w:t>
+        <w:t>it push</w:t>
       </w:r>
     </w:p>
     <w:p>
@@ -436,17 +571,12 @@
         <w:t xml:space="preserve">, </w:t>
       </w:r>
       <w:proofErr w:type="spellStart"/>
-      <w:proofErr w:type="gramStart"/>
       <w:r>
         <w:t>js</w:t>
       </w:r>
       <w:proofErr w:type="spellEnd"/>
       <w:r>
-        <w:t xml:space="preserve"> ,</w:t>
-      </w:r>
-      <w:proofErr w:type="gramEnd"/>
-      <w:r>
-        <w:t xml:space="preserve"> …</w:t>
+        <w:t xml:space="preserve"> , …</w:t>
       </w:r>
     </w:p>
     <w:p>
@@ -457,15 +587,7 @@
         <w:t>Controller</w:t>
       </w:r>
       <w:r>
-        <w:t xml:space="preserve"> : il </w:t>
-      </w:r>
-      <w:proofErr w:type="gramStart"/>
-      <w:r>
-        <w:t>fais</w:t>
-      </w:r>
-      <w:proofErr w:type="gramEnd"/>
-      <w:r>
-        <w:t xml:space="preserve"> la liaison entre l</w:t>
+        <w:t> : il fais la liaison entre l</w:t>
       </w:r>
       <w:r>
         <w:t xml:space="preserve">e Model </w:t>
@@ -478,6 +600,9 @@
         <w:t>View</w:t>
       </w:r>
       <w:proofErr w:type="spellEnd"/>
+      <w:r>
+        <w:br w:type="page"/>
+      </w:r>
     </w:p>
     <w:p>
       <w:pPr>
@@ -502,7 +627,7 @@
       </w:r>
     </w:p>
     <w:p>
-      <w:hyperlink r:id="rId4" w:history="1">
+      <w:hyperlink r:id="rId6" w:history="1">
         <w:r>
           <w:rPr>
             <w:rStyle w:val="Lienhypertexte"/>
@@ -521,7 +646,7 @@
           <w:lang w:val="en-US"/>
         </w:rPr>
       </w:pPr>
-      <w:hyperlink r:id="rId5" w:history="1">
+      <w:hyperlink r:id="rId7" w:history="1">
         <w:r>
           <w:rPr>
             <w:rStyle w:val="Lienhypertexte"/>
@@ -545,7 +670,7 @@
         </w:rPr>
         <w:t xml:space="preserve">/ </w:t>
       </w:r>
-      <w:hyperlink r:id="rId6" w:history="1">
+      <w:hyperlink r:id="rId8" w:history="1">
         <w:r>
           <w:rPr>
             <w:rStyle w:val="Lienhypertexte"/>
@@ -568,7 +693,7 @@
         </w:rPr>
         <w:t xml:space="preserve">/ </w:t>
       </w:r>
-      <w:hyperlink r:id="rId7" w:history="1">
+      <w:hyperlink r:id="rId9" w:history="1">
         <w:r>
           <w:rPr>
             <w:rStyle w:val="Lienhypertexte"/>
@@ -712,7 +837,6 @@
           <w:szCs w:val="40"/>
           <w:lang w:val="en-US"/>
         </w:rPr>
-        <w:lastRenderedPageBreak/>
         <w:t>Template :)</w:t>
       </w:r>
     </w:p>
@@ -722,7 +846,7 @@
           <w:lang w:val="en-US"/>
         </w:rPr>
       </w:pPr>
-      <w:hyperlink r:id="rId8" w:history="1">
+      <w:hyperlink r:id="rId10" w:history="1">
         <w:r>
           <w:rPr>
             <w:rStyle w:val="Lienhypertexte"/>
@@ -741,6 +865,7 @@
       </w:pPr>
     </w:p>
     <w:sectPr>
+      <w:headerReference w:type="default" r:id="rId11"/>
       <w:pgSz w:w="11906" w:h="16838"/>
       <w:pgMar w:top="1417" w:right="1417" w:bottom="1417" w:left="1417" w:header="708" w:footer="708" w:gutter="0"/>
       <w:cols w:space="708"/>
@@ -748,6 +873,99 @@
     </w:sectPr>
   </w:body>
 </w:document>
+</file>
+
+<file path=word/endnotes.xml><?xml version="1.0" encoding="utf-8"?>
+<w:endnotes xmlns:wpc="http://schemas.microsoft.com/office/word/2010/wordprocessingCanvas" xmlns:cx="http://schemas.microsoft.com/office/drawing/2014/chartex" xmlns:cx1="http://schemas.microsoft.com/office/drawing/2015/9/8/chartex" xmlns:cx2="http://schemas.microsoft.com/office/drawing/2015/10/21/chartex" xmlns:cx3="http://schemas.microsoft.com/office/drawing/2016/5/9/chartex" xmlns:cx4="http://schemas.microsoft.com/office/drawing/2016/5/10/chartex" xmlns:cx5="http://schemas.microsoft.com/office/drawing/2016/5/11/chartex" xmlns:cx6="http://schemas.microsoft.com/office/drawing/2016/5/12/chartex" xmlns:cx7="http://schemas.microsoft.com/office/drawing/2016/5/13/chartex" xmlns:cx8="http://schemas.microsoft.com/office/drawing/2016/5/14/chartex" xmlns:mc="http://schemas.openxmlformats.org/markup-compatibility/2006" xmlns:aink="http://schemas.microsoft.com/office/drawing/2016/ink" xmlns:am3d="http://schemas.microsoft.com/office/drawing/2017/model3d" xmlns:o="urn:schemas-microsoft-com:office:office" xmlns:oel="http://schemas.microsoft.com/office/2019/extlst" xmlns:r="http://schemas.openxmlformats.org/officeDocument/2006/relationships" xmlns:m="http://schemas.openxmlformats.org/officeDocument/2006/math" xmlns:v="urn:schemas-microsoft-com:vml" xmlns:wp14="http://schemas.microsoft.com/office/word/2010/wordprocessingDrawing" xmlns:wp="http://schemas.openxmlformats.org/drawingml/2006/wordprocessingDrawing" xmlns:w10="urn:schemas-microsoft-com:office:word" xmlns:w="http://schemas.openxmlformats.org/wordprocessingml/2006/main" xmlns:w14="http://schemas.microsoft.com/office/word/2010/wordml" xmlns:w15="http://schemas.microsoft.com/office/word/2012/wordml" xmlns:w16cex="http://schemas.microsoft.com/office/word/2018/wordml/cex" xmlns:w16cid="http://schemas.microsoft.com/office/word/2016/wordml/cid" xmlns:w16="http://schemas.microsoft.com/office/word/2018/wordml" xmlns:w16du="http://schemas.microsoft.com/office/word/2023/wordml/word16du" xmlns:w16sdtdh="http://schemas.microsoft.com/office/word/2020/wordml/sdtdatahash" xmlns:w16se="http://schemas.microsoft.com/office/word/2015/wordml/symex" xmlns:wpg="http://schemas.microsoft.com/office/word/2010/wordprocessingGroup" xmlns:wpi="http://schemas.microsoft.com/office/word/2010/wordprocessingInk" xmlns:wne="http://schemas.microsoft.com/office/word/2006/wordml" xmlns:wps="http://schemas.microsoft.com/office/word/2010/wordprocessingShape" mc:Ignorable="w14 w15 w16se w16cid w16 w16cex w16sdtdh w16du wp14">
+  <w:endnote w:type="separator" w:id="-1">
+    <w:p>
+      <w:pPr>
+        <w:spacing w:after="0" w:line="240" w:lineRule="auto"/>
+      </w:pPr>
+      <w:r>
+        <w:separator/>
+      </w:r>
+    </w:p>
+  </w:endnote>
+  <w:endnote w:type="continuationSeparator" w:id="0">
+    <w:p>
+      <w:pPr>
+        <w:spacing w:after="0" w:line="240" w:lineRule="auto"/>
+      </w:pPr>
+      <w:r>
+        <w:continuationSeparator/>
+      </w:r>
+    </w:p>
+  </w:endnote>
+</w:endnotes>
+</file>
+
+<file path=word/footnotes.xml><?xml version="1.0" encoding="utf-8"?>
+<w:footnotes xmlns:wpc="http://schemas.microsoft.com/office/word/2010/wordprocessingCanvas" xmlns:cx="http://schemas.microsoft.com/office/drawing/2014/chartex" xmlns:cx1="http://schemas.microsoft.com/office/drawing/2015/9/8/chartex" xmlns:cx2="http://schemas.microsoft.com/office/drawing/2015/10/21/chartex" xmlns:cx3="http://schemas.microsoft.com/office/drawing/2016/5/9/chartex" xmlns:cx4="http://schemas.microsoft.com/office/drawing/2016/5/10/chartex" xmlns:cx5="http://schemas.microsoft.com/office/drawing/2016/5/11/chartex" xmlns:cx6="http://schemas.microsoft.com/office/drawing/2016/5/12/chartex" xmlns:cx7="http://schemas.microsoft.com/office/drawing/2016/5/13/chartex" xmlns:cx8="http://schemas.microsoft.com/office/drawing/2016/5/14/chartex" xmlns:mc="http://schemas.openxmlformats.org/markup-compatibility/2006" xmlns:aink="http://schemas.microsoft.com/office/drawing/2016/ink" xmlns:am3d="http://schemas.microsoft.com/office/drawing/2017/model3d" xmlns:o="urn:schemas-microsoft-com:office:office" xmlns:oel="http://schemas.microsoft.com/office/2019/extlst" xmlns:r="http://schemas.openxmlformats.org/officeDocument/2006/relationships" xmlns:m="http://schemas.openxmlformats.org/officeDocument/2006/math" xmlns:v="urn:schemas-microsoft-com:vml" xmlns:wp14="http://schemas.microsoft.com/office/word/2010/wordprocessingDrawing" xmlns:wp="http://schemas.openxmlformats.org/drawingml/2006/wordprocessingDrawing" xmlns:w10="urn:schemas-microsoft-com:office:word" xmlns:w="http://schemas.openxmlformats.org/wordprocessingml/2006/main" xmlns:w14="http://schemas.microsoft.com/office/word/2010/wordml" xmlns:w15="http://schemas.microsoft.com/office/word/2012/wordml" xmlns:w16cex="http://schemas.microsoft.com/office/word/2018/wordml/cex" xmlns:w16cid="http://schemas.microsoft.com/office/word/2016/wordml/cid" xmlns:w16="http://schemas.microsoft.com/office/word/2018/wordml" xmlns:w16du="http://schemas.microsoft.com/office/word/2023/wordml/word16du" xmlns:w16sdtdh="http://schemas.microsoft.com/office/word/2020/wordml/sdtdatahash" xmlns:w16se="http://schemas.microsoft.com/office/word/2015/wordml/symex" xmlns:wpg="http://schemas.microsoft.com/office/word/2010/wordprocessingGroup" xmlns:wpi="http://schemas.microsoft.com/office/word/2010/wordprocessingInk" xmlns:wne="http://schemas.microsoft.com/office/word/2006/wordml" xmlns:wps="http://schemas.microsoft.com/office/word/2010/wordprocessingShape" mc:Ignorable="w14 w15 w16se w16cid w16 w16cex w16sdtdh w16du wp14">
+  <w:footnote w:type="separator" w:id="-1">
+    <w:p>
+      <w:pPr>
+        <w:spacing w:after="0" w:line="240" w:lineRule="auto"/>
+      </w:pPr>
+      <w:r>
+        <w:separator/>
+      </w:r>
+    </w:p>
+  </w:footnote>
+  <w:footnote w:type="continuationSeparator" w:id="0">
+    <w:p>
+      <w:pPr>
+        <w:spacing w:after="0" w:line="240" w:lineRule="auto"/>
+      </w:pPr>
+      <w:r>
+        <w:continuationSeparator/>
+      </w:r>
+    </w:p>
+  </w:footnote>
+</w:footnotes>
+</file>
+
+<file path=word/header1.xml><?xml version="1.0" encoding="utf-8"?>
+<w:hdr xmlns:wpc="http://schemas.microsoft.com/office/word/2010/wordprocessingCanvas" xmlns:cx="http://schemas.microsoft.com/office/drawing/2014/chartex" xmlns:cx1="http://schemas.microsoft.com/office/drawing/2015/9/8/chartex" xmlns:cx2="http://schemas.microsoft.com/office/drawing/2015/10/21/chartex" xmlns:cx3="http://schemas.microsoft.com/office/drawing/2016/5/9/chartex" xmlns:cx4="http://schemas.microsoft.com/office/drawing/2016/5/10/chartex" xmlns:cx5="http://schemas.microsoft.com/office/drawing/2016/5/11/chartex" xmlns:cx6="http://schemas.microsoft.com/office/drawing/2016/5/12/chartex" xmlns:cx7="http://schemas.microsoft.com/office/drawing/2016/5/13/chartex" xmlns:cx8="http://schemas.microsoft.com/office/drawing/2016/5/14/chartex" xmlns:mc="http://schemas.openxmlformats.org/markup-compatibility/2006" xmlns:aink="http://schemas.microsoft.com/office/drawing/2016/ink" xmlns:am3d="http://schemas.microsoft.com/office/drawing/2017/model3d" xmlns:o="urn:schemas-microsoft-com:office:office" xmlns:oel="http://schemas.microsoft.com/office/2019/extlst" xmlns:r="http://schemas.openxmlformats.org/officeDocument/2006/relationships" xmlns:m="http://schemas.openxmlformats.org/officeDocument/2006/math" xmlns:v="urn:schemas-microsoft-com:vml" xmlns:wp14="http://schemas.microsoft.com/office/word/2010/wordprocessingDrawing" xmlns:wp="http://schemas.openxmlformats.org/drawingml/2006/wordprocessingDrawing" xmlns:w10="urn:schemas-microsoft-com:office:word" xmlns:w="http://schemas.openxmlformats.org/wordprocessingml/2006/main" xmlns:w14="http://schemas.microsoft.com/office/word/2010/wordml" xmlns:w15="http://schemas.microsoft.com/office/word/2012/wordml" xmlns:w16cex="http://schemas.microsoft.com/office/word/2018/wordml/cex" xmlns:w16cid="http://schemas.microsoft.com/office/word/2016/wordml/cid" xmlns:w16="http://schemas.microsoft.com/office/word/2018/wordml" xmlns:w16du="http://schemas.microsoft.com/office/word/2023/wordml/word16du" xmlns:w16sdtdh="http://schemas.microsoft.com/office/word/2020/wordml/sdtdatahash" xmlns:w16se="http://schemas.microsoft.com/office/word/2015/wordml/symex" xmlns:wpg="http://schemas.microsoft.com/office/word/2010/wordprocessingGroup" xmlns:wpi="http://schemas.microsoft.com/office/word/2010/wordprocessingInk" xmlns:wne="http://schemas.microsoft.com/office/word/2006/wordml" xmlns:wps="http://schemas.microsoft.com/office/word/2010/wordprocessingShape" mc:Ignorable="w14 w15 w16se w16cid w16 w16cex w16sdtdh w16du wp14">
+  <w:p>
+    <w:pPr>
+      <w:rPr>
+        <w:sz w:val="32"/>
+        <w:szCs w:val="32"/>
+      </w:rPr>
+    </w:pPr>
+    <w:r>
+      <w:rPr>
+        <w:sz w:val="32"/>
+        <w:szCs w:val="32"/>
+      </w:rPr>
+      <w:t xml:space="preserve">COMMANDE pour commit et synchro en passant par le </w:t>
+    </w:r>
+    <w:proofErr w:type="spellStart"/>
+    <w:r>
+      <w:rPr>
+        <w:sz w:val="32"/>
+        <w:szCs w:val="32"/>
+      </w:rPr>
+      <w:t>bash</w:t>
+    </w:r>
+    <w:proofErr w:type="spellEnd"/>
+    <w:r>
+      <w:rPr>
+        <w:sz w:val="32"/>
+        <w:szCs w:val="32"/>
+      </w:rPr>
+      <w:t> :</w:t>
+    </w:r>
+    <w:r>
+      <w:rPr>
+        <w:sz w:val="32"/>
+        <w:szCs w:val="32"/>
+      </w:rPr>
+      <w:br/>
+    </w:r>
+  </w:p>
+</w:hdr>
 </file>
 
 <file path=word/styles.xml><?xml version="1.0" encoding="utf-8"?>
@@ -1150,7 +1368,7 @@
   <w:style w:type="paragraph" w:default="1" w:styleId="Normal">
     <w:name w:val="Normal"/>
     <w:qFormat/>
-    <w:rsid w:val="0079110C"/>
+    <w:rsid w:val="005C468C"/>
   </w:style>
   <w:style w:type="paragraph" w:styleId="Titre1">
     <w:name w:val="heading 1"/>
@@ -1354,7 +1572,6 @@
   <w:style w:type="character" w:default="1" w:styleId="Policepardfaut">
     <w:name w:val="Default Paragraph Font"/>
     <w:uiPriority w:val="1"/>
-    <w:semiHidden/>
     <w:unhideWhenUsed/>
   </w:style>
   <w:style w:type="table" w:default="1" w:styleId="TableauNormal">
@@ -1702,6 +1919,50 @@
       <w:color w:val="96607D" w:themeColor="followedHyperlink"/>
       <w:u w:val="single"/>
     </w:rPr>
+  </w:style>
+  <w:style w:type="paragraph" w:styleId="En-tte">
+    <w:name w:val="header"/>
+    <w:basedOn w:val="Normal"/>
+    <w:link w:val="En-tteCar"/>
+    <w:uiPriority w:val="99"/>
+    <w:unhideWhenUsed/>
+    <w:rsid w:val="001E6962"/>
+    <w:pPr>
+      <w:tabs>
+        <w:tab w:val="center" w:pos="4536"/>
+        <w:tab w:val="right" w:pos="9072"/>
+      </w:tabs>
+      <w:spacing w:after="0" w:line="240" w:lineRule="auto"/>
+    </w:pPr>
+  </w:style>
+  <w:style w:type="character" w:customStyle="1" w:styleId="En-tteCar">
+    <w:name w:val="En-tête Car"/>
+    <w:basedOn w:val="Policepardfaut"/>
+    <w:link w:val="En-tte"/>
+    <w:uiPriority w:val="99"/>
+    <w:rsid w:val="001E6962"/>
+  </w:style>
+  <w:style w:type="paragraph" w:styleId="Pieddepage">
+    <w:name w:val="footer"/>
+    <w:basedOn w:val="Normal"/>
+    <w:link w:val="PieddepageCar"/>
+    <w:uiPriority w:val="99"/>
+    <w:unhideWhenUsed/>
+    <w:rsid w:val="001E6962"/>
+    <w:pPr>
+      <w:tabs>
+        <w:tab w:val="center" w:pos="4536"/>
+        <w:tab w:val="right" w:pos="9072"/>
+      </w:tabs>
+      <w:spacing w:after="0" w:line="240" w:lineRule="auto"/>
+    </w:pPr>
+  </w:style>
+  <w:style w:type="character" w:customStyle="1" w:styleId="PieddepageCar">
+    <w:name w:val="Pied de page Car"/>
+    <w:basedOn w:val="Policepardfaut"/>
+    <w:link w:val="Pieddepage"/>
+    <w:uiPriority w:val="99"/>
+    <w:rsid w:val="001E6962"/>
   </w:style>
 </w:styles>
 </file>

</xml_diff>